<commit_message>
Spark. Read CSV to Dataframe
</commit_message>
<xml_diff>
--- a/English/ESL.docx
+++ b/English/ESL.docx
@@ -11138,6 +11138,35 @@
         <w:rPr>
           <w:lang w:val="en-US"/>
         </w:rPr>
+        <w:t xml:space="preserve">; </w:t>
+      </w:r>
+      <w:r>
+        <w:rPr>
+          <w:lang w:val="en-US"/>
+        </w:rPr>
+        <w:t>bait</w:t>
+      </w:r>
+      <w:r>
+        <w:rPr>
+          <w:lang w:val="en-US"/>
+        </w:rPr>
+        <w:t xml:space="preserve"> - </w:t>
+      </w:r>
+      <w:proofErr w:type="spellStart"/>
+      <w:r>
+        <w:t>приманка</w:t>
+      </w:r>
+      <w:proofErr w:type="spellEnd"/>
+      <w:r>
+        <w:rPr>
+          <w:lang w:val="en-US"/>
+        </w:rPr>
+        <w:t xml:space="preserve"> </w:t>
+      </w:r>
+      <w:r>
+        <w:rPr>
+          <w:lang w:val="en-US"/>
+        </w:rPr>
         <w:t>)</w:t>
       </w:r>
     </w:p>
@@ -11145,6 +11174,9 @@
       <w:pPr>
         <w:pStyle w:val="NormalWeb"/>
         <w:spacing w:before="0" w:beforeAutospacing="0" w:after="0" w:afterAutospacing="0"/>
+        <w:rPr>
+          <w:lang w:val="en-US"/>
+        </w:rPr>
       </w:pPr>
       <w:r>
         <w:rPr>
@@ -11173,12 +11205,18 @@
         <w:t xml:space="preserve"> (spirituality</w:t>
       </w:r>
       <w:r>
+        <w:rPr>
+          <w:lang w:val="en-US"/>
+        </w:rPr>
         <w:t xml:space="preserve"> - </w:t>
       </w:r>
       <w:r>
         <w:t>духовность</w:t>
       </w:r>
       <w:r>
+        <w:rPr>
+          <w:lang w:val="en-US"/>
+        </w:rPr>
         <w:t>)</w:t>
       </w:r>
     </w:p>
@@ -11366,6 +11404,9 @@
       <w:pPr>
         <w:pStyle w:val="NormalWeb"/>
         <w:spacing w:before="0" w:beforeAutospacing="0" w:after="0" w:afterAutospacing="0"/>
+        <w:rPr>
+          <w:lang w:val="en-US"/>
+        </w:rPr>
       </w:pPr>
       <w:r>
         <w:rPr>
@@ -11394,13 +11435,37 @@
         <w:t xml:space="preserve"> (superstition</w:t>
       </w:r>
       <w:r>
-        <w:t xml:space="preserve"> - супэстишен - суеверие)</w:t>
-      </w:r>
-    </w:p>
-    <w:p>
-      <w:pPr>
-        <w:pStyle w:val="NormalWeb"/>
-        <w:spacing w:before="0" w:beforeAutospacing="0" w:after="0" w:afterAutospacing="0"/>
+        <w:rPr>
+          <w:lang w:val="en-US"/>
+        </w:rPr>
+        <w:t xml:space="preserve"> - </w:t>
+      </w:r>
+      <w:r>
+        <w:t>супэстишен</w:t>
+      </w:r>
+      <w:r>
+        <w:rPr>
+          <w:lang w:val="en-US"/>
+        </w:rPr>
+        <w:t xml:space="preserve"> - </w:t>
+      </w:r>
+      <w:r>
+        <w:t>суеверие</w:t>
+      </w:r>
+      <w:r>
+        <w:rPr>
+          <w:lang w:val="en-US"/>
+        </w:rPr>
+        <w:t>)</w:t>
+      </w:r>
+    </w:p>
+    <w:p>
+      <w:pPr>
+        <w:pStyle w:val="NormalWeb"/>
+        <w:spacing w:before="0" w:beforeAutospacing="0" w:after="0" w:afterAutospacing="0"/>
+        <w:rPr>
+          <w:lang w:val="en-US"/>
+        </w:rPr>
       </w:pPr>
       <w:r>
         <w:rPr>
@@ -11429,7 +11494,37 @@
         <w:t xml:space="preserve"> (belief</w:t>
       </w:r>
       <w:r>
-        <w:t xml:space="preserve"> бэлиф вера/убеждение)</w:t>
+        <w:rPr>
+          <w:lang w:val="en-US"/>
+        </w:rPr>
+        <w:t xml:space="preserve"> </w:t>
+      </w:r>
+      <w:r>
+        <w:t>бэлиф</w:t>
+      </w:r>
+      <w:r>
+        <w:rPr>
+          <w:lang w:val="en-US"/>
+        </w:rPr>
+        <w:t xml:space="preserve"> </w:t>
+      </w:r>
+      <w:r>
+        <w:t>вера</w:t>
+      </w:r>
+      <w:r>
+        <w:rPr>
+          <w:lang w:val="en-US"/>
+        </w:rPr>
+        <w:t>/</w:t>
+      </w:r>
+      <w:r>
+        <w:t>убеждение</w:t>
+      </w:r>
+      <w:r>
+        <w:rPr>
+          <w:lang w:val="en-US"/>
+        </w:rPr>
+        <w:t>)</w:t>
       </w:r>
     </w:p>
     <w:p>
@@ -11505,7 +11600,61 @@
         <w:rPr>
           <w:lang w:val="en-US"/>
         </w:rPr>
-        <w:t xml:space="preserve">Jim: I’m not a fundamentalist. In fact, I’m an </w:t>
+        <w:t>Jim</w:t>
+      </w:r>
+      <w:r>
+        <w:t xml:space="preserve">: </w:t>
+      </w:r>
+      <w:r>
+        <w:rPr>
+          <w:lang w:val="en-US"/>
+        </w:rPr>
+        <w:t>I</w:t>
+      </w:r>
+      <w:r>
+        <w:t>’</w:t>
+      </w:r>
+      <w:r>
+        <w:rPr>
+          <w:lang w:val="en-US"/>
+        </w:rPr>
+        <w:t>m</w:t>
+      </w:r>
+      <w:r>
+        <w:t xml:space="preserve"> </w:t>
+      </w:r>
+      <w:r>
+        <w:rPr>
+          <w:lang w:val="en-US"/>
+        </w:rPr>
+        <w:t>not</w:t>
+      </w:r>
+      <w:r>
+        <w:t xml:space="preserve"> </w:t>
+      </w:r>
+      <w:r>
+        <w:rPr>
+          <w:lang w:val="en-US"/>
+        </w:rPr>
+        <w:t>a</w:t>
+      </w:r>
+      <w:r>
+        <w:t xml:space="preserve"> </w:t>
+      </w:r>
+      <w:r>
+        <w:rPr>
+          <w:lang w:val="en-US"/>
+        </w:rPr>
+        <w:t>fundamentalist</w:t>
+      </w:r>
+      <w:r>
+        <w:t xml:space="preserve">. </w:t>
+      </w:r>
+      <w:r>
+        <w:rPr>
+          <w:lang w:val="en-US"/>
+        </w:rPr>
+        <w:t xml:space="preserve">In fact, I’m an </w:t>
       </w:r>
       <w:r>
         <w:rPr>
@@ -11608,7 +11757,16 @@
         <w:rPr>
           <w:lang w:val="en-US"/>
         </w:rPr>
-        <w:t xml:space="preserve"> (behold</w:t>
+        <w:t xml:space="preserve"> </w:t>
+      </w:r>
+      <w:r>
+        <w:t>(</w:t>
+      </w:r>
+      <w:r>
+        <w:rPr>
+          <w:lang w:val="en-US"/>
+        </w:rPr>
+        <w:t>behold</w:t>
       </w:r>
       <w:r>
         <w:t xml:space="preserve"> созерцать, </w:t>
@@ -11633,6 +11791,923 @@
       </w:r>
       <w:r>
         <w:t xml:space="preserve"> Daily Life|Government + Law</w:t>
+      </w:r>
+    </w:p>
+    <w:p>
+      <w:pPr>
+        <w:spacing w:after="0" w:line="240" w:lineRule="auto"/>
+      </w:pPr>
+    </w:p>
+    <w:p>
+      <w:pPr>
+        <w:spacing w:after="0" w:line="240" w:lineRule="auto"/>
+        <w:outlineLvl w:val="1"/>
+        <w:rPr>
+          <w:lang w:val="en-US"/>
+        </w:rPr>
+      </w:pPr>
+      <w:r>
+        <w:rPr>
+          <w:lang w:val="en-US"/>
+        </w:rPr>
+        <w:t>Daily English 682 - Minor Medical Injuries</w:t>
+      </w:r>
+    </w:p>
+    <w:p>
+      <w:pPr>
+        <w:pStyle w:val="NormalWeb"/>
+        <w:spacing w:before="0" w:beforeAutospacing="0" w:after="0" w:afterAutospacing="0"/>
+        <w:rPr>
+          <w:lang w:val="en-US"/>
+        </w:rPr>
+      </w:pPr>
+      <w:proofErr w:type="spellStart"/>
+      <w:r>
+        <w:rPr>
+          <w:lang w:val="en-US"/>
+        </w:rPr>
+        <w:t>Cherise</w:t>
+      </w:r>
+      <w:proofErr w:type="spellEnd"/>
+      <w:r>
+        <w:rPr>
+          <w:lang w:val="en-US"/>
+        </w:rPr>
+        <w:t xml:space="preserve">: </w:t>
+      </w:r>
+      <w:r>
+        <w:rPr>
+          <w:b/>
+          <w:bCs/>
+          <w:lang w:val="en-US"/>
+        </w:rPr>
+        <w:t>Rise and shine</w:t>
+      </w:r>
+      <w:r>
+        <w:rPr>
+          <w:lang w:val="en-US"/>
+        </w:rPr>
+        <w:t xml:space="preserve">! Isn’t it a lovely day? I love </w:t>
+      </w:r>
+      <w:r>
+        <w:rPr>
+          <w:b/>
+          <w:bCs/>
+          <w:lang w:val="en-US"/>
+        </w:rPr>
+        <w:t>getting back to nature</w:t>
+      </w:r>
+      <w:r>
+        <w:rPr>
+          <w:lang w:val="en-US"/>
+        </w:rPr>
+        <w:t xml:space="preserve">. There’s nothing like going </w:t>
+      </w:r>
+      <w:r>
+        <w:rPr>
+          <w:b/>
+          <w:bCs/>
+          <w:lang w:val="en-US"/>
+        </w:rPr>
+        <w:t>camping</w:t>
+      </w:r>
+      <w:r>
+        <w:rPr>
+          <w:lang w:val="en-US"/>
+        </w:rPr>
+        <w:t>. How did you sleep?</w:t>
+      </w:r>
+      <w:r>
+        <w:rPr>
+          <w:lang w:val="en-US"/>
+        </w:rPr>
+        <w:t xml:space="preserve"> (There’s nothing like going camping - </w:t>
+      </w:r>
+      <w:r>
+        <w:t>Нет</w:t>
+      </w:r>
+      <w:r>
+        <w:rPr>
+          <w:lang w:val="en-US"/>
+        </w:rPr>
+        <w:t xml:space="preserve"> </w:t>
+      </w:r>
+      <w:r>
+        <w:t>ничего</w:t>
+      </w:r>
+      <w:r>
+        <w:rPr>
+          <w:lang w:val="en-US"/>
+        </w:rPr>
+        <w:t xml:space="preserve"> </w:t>
+      </w:r>
+      <w:r>
+        <w:t>лучше</w:t>
+      </w:r>
+      <w:r>
+        <w:rPr>
+          <w:lang w:val="en-US"/>
+        </w:rPr>
+        <w:t xml:space="preserve"> </w:t>
+      </w:r>
+      <w:r>
+        <w:t>похода</w:t>
+      </w:r>
+      <w:r>
+        <w:rPr>
+          <w:lang w:val="en-US"/>
+        </w:rPr>
+        <w:t>)</w:t>
+      </w:r>
+    </w:p>
+    <w:p>
+      <w:pPr>
+        <w:pStyle w:val="NormalWeb"/>
+        <w:spacing w:before="0" w:beforeAutospacing="0" w:after="0" w:afterAutospacing="0"/>
+      </w:pPr>
+      <w:r>
+        <w:rPr>
+          <w:lang w:val="en-US"/>
+        </w:rPr>
+        <w:t xml:space="preserve">Evan: That was the most </w:t>
+      </w:r>
+      <w:r>
+        <w:rPr>
+          <w:b/>
+          <w:bCs/>
+          <w:lang w:val="en-US"/>
+        </w:rPr>
+        <w:t>miserable</w:t>
+      </w:r>
+      <w:r>
+        <w:rPr>
+          <w:lang w:val="en-US"/>
+        </w:rPr>
+        <w:t xml:space="preserve"> night of my life!</w:t>
+      </w:r>
+      <w:r>
+        <w:rPr>
+          <w:lang w:val="en-US"/>
+        </w:rPr>
+        <w:t xml:space="preserve"> (miserable</w:t>
+      </w:r>
+      <w:r>
+        <w:t>-несчастный)</w:t>
+      </w:r>
+    </w:p>
+    <w:p>
+      <w:pPr>
+        <w:pStyle w:val="NormalWeb"/>
+        <w:spacing w:before="0" w:beforeAutospacing="0" w:after="0" w:afterAutospacing="0"/>
+        <w:rPr>
+          <w:lang w:val="en-US"/>
+        </w:rPr>
+      </w:pPr>
+      <w:proofErr w:type="spellStart"/>
+      <w:r>
+        <w:rPr>
+          <w:lang w:val="en-US"/>
+        </w:rPr>
+        <w:t>Cherise</w:t>
+      </w:r>
+      <w:proofErr w:type="spellEnd"/>
+      <w:r>
+        <w:rPr>
+          <w:lang w:val="en-US"/>
+        </w:rPr>
+        <w:t>: Really? What happened?</w:t>
+      </w:r>
+    </w:p>
+    <w:p>
+      <w:pPr>
+        <w:pStyle w:val="NormalWeb"/>
+        <w:spacing w:before="0" w:beforeAutospacing="0" w:after="0" w:afterAutospacing="0"/>
+        <w:rPr>
+          <w:lang w:val="en-US"/>
+        </w:rPr>
+      </w:pPr>
+      <w:r>
+        <w:rPr>
+          <w:lang w:val="en-US"/>
+        </w:rPr>
+        <w:t xml:space="preserve">Evan: I woke up in the middle of the night and thought I heard a bear. I got up, </w:t>
+      </w:r>
+      <w:r>
+        <w:rPr>
+          <w:b/>
+          <w:bCs/>
+          <w:lang w:val="en-US"/>
+        </w:rPr>
+        <w:t>stubbed my toe</w:t>
+      </w:r>
+      <w:r>
+        <w:rPr>
+          <w:lang w:val="en-US"/>
+        </w:rPr>
+        <w:t xml:space="preserve">, and </w:t>
+      </w:r>
+      <w:r>
+        <w:rPr>
+          <w:b/>
+          <w:bCs/>
+          <w:lang w:val="en-US"/>
+        </w:rPr>
+        <w:t>tripped</w:t>
+      </w:r>
+      <w:r>
+        <w:rPr>
+          <w:lang w:val="en-US"/>
+        </w:rPr>
+        <w:t xml:space="preserve">. I have </w:t>
+      </w:r>
+      <w:r>
+        <w:rPr>
+          <w:b/>
+          <w:bCs/>
+          <w:lang w:val="en-US"/>
+        </w:rPr>
+        <w:t>scratches</w:t>
+      </w:r>
+      <w:r>
+        <w:rPr>
+          <w:lang w:val="en-US"/>
+        </w:rPr>
+        <w:t xml:space="preserve"> all over my arms, not to mention these </w:t>
+      </w:r>
+      <w:r>
+        <w:rPr>
+          <w:b/>
+          <w:bCs/>
+          <w:lang w:val="en-US"/>
+        </w:rPr>
+        <w:t>bruises</w:t>
+      </w:r>
+      <w:r>
+        <w:rPr>
+          <w:lang w:val="en-US"/>
+        </w:rPr>
+        <w:t xml:space="preserve"> on my legs. </w:t>
+      </w:r>
+      <w:r>
+        <w:rPr>
+          <w:lang w:val="en-US"/>
+        </w:rPr>
+        <w:t>See?</w:t>
+      </w:r>
+      <w:r>
+        <w:rPr>
+          <w:lang w:val="en-US"/>
+        </w:rPr>
+        <w:t xml:space="preserve"> (stubbed my toe - </w:t>
+      </w:r>
+      <w:r>
+        <w:t>ушиб</w:t>
+      </w:r>
+      <w:r>
+        <w:rPr>
+          <w:lang w:val="en-US"/>
+        </w:rPr>
+        <w:t xml:space="preserve"> </w:t>
+      </w:r>
+      <w:r>
+        <w:t>палец</w:t>
+      </w:r>
+      <w:r>
+        <w:rPr>
+          <w:lang w:val="en-US"/>
+        </w:rPr>
+        <w:t xml:space="preserve"> </w:t>
+      </w:r>
+      <w:r>
+        <w:t>ноги</w:t>
+      </w:r>
+      <w:r>
+        <w:rPr>
+          <w:lang w:val="en-US"/>
+        </w:rPr>
+        <w:t>; tripped</w:t>
+      </w:r>
+      <w:r>
+        <w:rPr>
+          <w:lang w:val="en-US"/>
+        </w:rPr>
+        <w:t xml:space="preserve"> - </w:t>
+      </w:r>
+      <w:proofErr w:type="spellStart"/>
+      <w:r>
+        <w:rPr>
+          <w:lang w:val="en-US"/>
+        </w:rPr>
+        <w:t>путешествие</w:t>
+      </w:r>
+      <w:proofErr w:type="spellEnd"/>
+      <w:r>
+        <w:rPr>
+          <w:lang w:val="en-US"/>
+        </w:rPr>
+        <w:t>/</w:t>
+      </w:r>
+      <w:proofErr w:type="spellStart"/>
+      <w:r>
+        <w:rPr>
+          <w:lang w:val="en-US"/>
+        </w:rPr>
+        <w:t>споткнулся</w:t>
+      </w:r>
+      <w:proofErr w:type="spellEnd"/>
+      <w:r>
+        <w:rPr>
+          <w:lang w:val="en-US"/>
+        </w:rPr>
+        <w:t>/</w:t>
+      </w:r>
+      <w:proofErr w:type="spellStart"/>
+      <w:r>
+        <w:rPr>
+          <w:lang w:val="en-US"/>
+        </w:rPr>
+        <w:t>падение</w:t>
+      </w:r>
+      <w:proofErr w:type="spellEnd"/>
+      <w:r>
+        <w:rPr>
+          <w:lang w:val="en-US"/>
+        </w:rPr>
+        <w:t xml:space="preserve">; </w:t>
+      </w:r>
+      <w:proofErr w:type="spellStart"/>
+      <w:r>
+        <w:rPr>
+          <w:lang w:val="en-US"/>
+        </w:rPr>
+        <w:t>scratche</w:t>
+      </w:r>
+      <w:proofErr w:type="spellEnd"/>
+      <w:r>
+        <w:rPr>
+          <w:lang w:val="en-US"/>
+        </w:rPr>
+        <w:t xml:space="preserve"> </w:t>
+      </w:r>
+      <w:proofErr w:type="spellStart"/>
+      <w:r>
+        <w:rPr>
+          <w:lang w:val="en-US"/>
+        </w:rPr>
+        <w:t>царапать</w:t>
+      </w:r>
+      <w:proofErr w:type="spellEnd"/>
+      <w:r>
+        <w:rPr>
+          <w:lang w:val="en-US"/>
+        </w:rPr>
+        <w:t>)</w:t>
+      </w:r>
+    </w:p>
+    <w:p>
+      <w:pPr>
+        <w:pStyle w:val="NormalWeb"/>
+        <w:spacing w:before="0" w:beforeAutospacing="0" w:after="0" w:afterAutospacing="0"/>
+        <w:rPr>
+          <w:lang w:val="en-US"/>
+        </w:rPr>
+      </w:pPr>
+      <w:proofErr w:type="spellStart"/>
+      <w:r>
+        <w:rPr>
+          <w:lang w:val="en-US"/>
+        </w:rPr>
+        <w:t>Cherise</w:t>
+      </w:r>
+      <w:proofErr w:type="spellEnd"/>
+      <w:r>
+        <w:rPr>
+          <w:lang w:val="en-US"/>
+        </w:rPr>
+        <w:t>: Oh, don’t you know that there aren’t any bears this late in the year?</w:t>
+      </w:r>
+    </w:p>
+    <w:p>
+      <w:pPr>
+        <w:pStyle w:val="NormalWeb"/>
+        <w:spacing w:before="0" w:beforeAutospacing="0" w:after="0" w:afterAutospacing="0"/>
+        <w:rPr>
+          <w:lang w:val="en-US"/>
+        </w:rPr>
+      </w:pPr>
+      <w:r>
+        <w:rPr>
+          <w:lang w:val="en-US"/>
+        </w:rPr>
+        <w:t>Evan: How should I have known that? This was my first time camping.</w:t>
+      </w:r>
+    </w:p>
+    <w:p>
+      <w:pPr>
+        <w:pStyle w:val="NormalWeb"/>
+        <w:spacing w:before="0" w:beforeAutospacing="0" w:after="0" w:afterAutospacing="0"/>
+        <w:rPr>
+          <w:lang w:val="en-US"/>
+        </w:rPr>
+      </w:pPr>
+      <w:proofErr w:type="spellStart"/>
+      <w:r>
+        <w:rPr>
+          <w:lang w:val="en-US"/>
+        </w:rPr>
+        <w:t>Cherise</w:t>
+      </w:r>
+      <w:proofErr w:type="spellEnd"/>
+      <w:r>
+        <w:rPr>
+          <w:lang w:val="en-US"/>
+        </w:rPr>
+        <w:t>: All right. Why are you holding your neck like that?</w:t>
+      </w:r>
+    </w:p>
+    <w:p>
+      <w:pPr>
+        <w:pStyle w:val="NormalWeb"/>
+        <w:spacing w:before="0" w:beforeAutospacing="0" w:after="0" w:afterAutospacing="0"/>
+      </w:pPr>
+      <w:r>
+        <w:rPr>
+          <w:lang w:val="en-US"/>
+        </w:rPr>
+        <w:t xml:space="preserve">Evan: I couldn’t get comfortable at all sleeping on the ground. I woke up with a </w:t>
+      </w:r>
+      <w:r>
+        <w:rPr>
+          <w:b/>
+          <w:bCs/>
+          <w:lang w:val="en-US"/>
+        </w:rPr>
+        <w:t>crick in my neck</w:t>
+      </w:r>
+      <w:r>
+        <w:rPr>
+          <w:lang w:val="en-US"/>
+        </w:rPr>
+        <w:t>.</w:t>
+      </w:r>
+      <w:r>
+        <w:rPr>
+          <w:lang w:val="en-US"/>
+        </w:rPr>
+        <w:t xml:space="preserve"> (crick</w:t>
+      </w:r>
+      <w:r>
+        <w:t xml:space="preserve"> </w:t>
+      </w:r>
+      <w:r>
+        <w:t>растянуть мышцу</w:t>
+      </w:r>
+      <w:r>
+        <w:t>)</w:t>
+      </w:r>
+    </w:p>
+    <w:p>
+      <w:pPr>
+        <w:pStyle w:val="NormalWeb"/>
+        <w:spacing w:before="0" w:beforeAutospacing="0" w:after="0" w:afterAutospacing="0"/>
+        <w:rPr>
+          <w:lang w:val="en-US"/>
+        </w:rPr>
+      </w:pPr>
+      <w:proofErr w:type="spellStart"/>
+      <w:r>
+        <w:rPr>
+          <w:lang w:val="en-US"/>
+        </w:rPr>
+        <w:t>Cherise</w:t>
+      </w:r>
+      <w:proofErr w:type="spellEnd"/>
+      <w:r>
+        <w:rPr>
+          <w:lang w:val="en-US"/>
+        </w:rPr>
+        <w:t>: Stop moving around like that or you’ll really hurt yourself.</w:t>
+      </w:r>
+    </w:p>
+    <w:p>
+      <w:pPr>
+        <w:pStyle w:val="NormalWeb"/>
+        <w:spacing w:before="0" w:beforeAutospacing="0" w:after="0" w:afterAutospacing="0"/>
+      </w:pPr>
+      <w:r>
+        <w:rPr>
+          <w:lang w:val="en-US"/>
+        </w:rPr>
+        <w:t xml:space="preserve">Evan: Oh, I have a </w:t>
+      </w:r>
+      <w:r>
+        <w:rPr>
+          <w:b/>
+          <w:bCs/>
+          <w:lang w:val="en-US"/>
+        </w:rPr>
+        <w:t>cramp</w:t>
+      </w:r>
+      <w:r>
+        <w:rPr>
+          <w:lang w:val="en-US"/>
+        </w:rPr>
+        <w:t xml:space="preserve"> in my shoulder! It hurts!</w:t>
+      </w:r>
+      <w:r>
+        <w:t xml:space="preserve"> (</w:t>
+      </w:r>
+      <w:r>
+        <w:t>cramp</w:t>
+      </w:r>
+      <w:r>
+        <w:t xml:space="preserve"> - </w:t>
+      </w:r>
+      <w:r>
+        <w:t>судорога</w:t>
+      </w:r>
+      <w:r>
+        <w:t>)</w:t>
+      </w:r>
+    </w:p>
+    <w:p>
+      <w:pPr>
+        <w:pStyle w:val="NormalWeb"/>
+        <w:spacing w:before="0" w:beforeAutospacing="0" w:after="0" w:afterAutospacing="0"/>
+      </w:pPr>
+      <w:proofErr w:type="spellStart"/>
+      <w:r>
+        <w:rPr>
+          <w:lang w:val="en-US"/>
+        </w:rPr>
+        <w:t>Cherise</w:t>
+      </w:r>
+      <w:proofErr w:type="spellEnd"/>
+      <w:r>
+        <w:rPr>
+          <w:lang w:val="en-US"/>
+        </w:rPr>
+        <w:t xml:space="preserve">: I told you not </w:t>
+      </w:r>
+      <w:r>
+        <w:rPr>
+          <w:b/>
+          <w:bCs/>
+          <w:lang w:val="en-US"/>
+        </w:rPr>
+        <w:t>to twist</w:t>
+      </w:r>
+      <w:r>
+        <w:rPr>
+          <w:lang w:val="en-US"/>
+        </w:rPr>
+        <w:t xml:space="preserve"> around like that. Just let it </w:t>
+      </w:r>
+      <w:r>
+        <w:rPr>
+          <w:b/>
+          <w:bCs/>
+          <w:lang w:val="en-US"/>
+        </w:rPr>
+        <w:t>work itself out</w:t>
+      </w:r>
+      <w:r>
+        <w:rPr>
+          <w:lang w:val="en-US"/>
+        </w:rPr>
+        <w:t>.</w:t>
+      </w:r>
+      <w:r>
+        <w:rPr>
+          <w:lang w:val="en-US"/>
+        </w:rPr>
+        <w:t xml:space="preserve"> (twist around</w:t>
+      </w:r>
+      <w:r>
+        <w:t xml:space="preserve"> - </w:t>
+      </w:r>
+      <w:r>
+        <w:t>вертеться</w:t>
+      </w:r>
+      <w:r>
+        <w:t>)</w:t>
+      </w:r>
+    </w:p>
+    <w:p>
+      <w:pPr>
+        <w:pStyle w:val="NormalWeb"/>
+        <w:spacing w:before="0" w:beforeAutospacing="0" w:after="0" w:afterAutospacing="0"/>
+        <w:rPr>
+          <w:lang w:val="en-US"/>
+        </w:rPr>
+      </w:pPr>
+      <w:r>
+        <w:rPr>
+          <w:lang w:val="en-US"/>
+        </w:rPr>
+        <w:t xml:space="preserve">Evan: All of this had to happen to me after getting </w:t>
+      </w:r>
+      <w:r>
+        <w:rPr>
+          <w:b/>
+          <w:bCs/>
+          <w:lang w:val="en-US"/>
+        </w:rPr>
+        <w:t>a stitch in my side</w:t>
+      </w:r>
+      <w:r>
+        <w:rPr>
+          <w:lang w:val="en-US"/>
+        </w:rPr>
+        <w:t xml:space="preserve"> and a </w:t>
+      </w:r>
+      <w:r>
+        <w:rPr>
+          <w:b/>
+          <w:bCs/>
+          <w:lang w:val="en-US"/>
+        </w:rPr>
+        <w:t>charley horse</w:t>
+      </w:r>
+      <w:r>
+        <w:rPr>
+          <w:lang w:val="en-US"/>
+        </w:rPr>
+        <w:t xml:space="preserve"> hiking five miles yesterday. I’ve </w:t>
+      </w:r>
+      <w:r>
+        <w:rPr>
+          <w:b/>
+          <w:bCs/>
+          <w:lang w:val="en-US"/>
+        </w:rPr>
+        <w:t>had it</w:t>
+      </w:r>
+      <w:r>
+        <w:rPr>
+          <w:lang w:val="en-US"/>
+        </w:rPr>
+        <w:t xml:space="preserve">! I’m going back to </w:t>
+      </w:r>
+      <w:r>
+        <w:rPr>
+          <w:b/>
+          <w:bCs/>
+          <w:lang w:val="en-US"/>
+        </w:rPr>
+        <w:t>civilization</w:t>
+      </w:r>
+      <w:r>
+        <w:rPr>
+          <w:lang w:val="en-US"/>
+        </w:rPr>
+        <w:t>.</w:t>
+      </w:r>
+      <w:r>
+        <w:rPr>
+          <w:lang w:val="en-US"/>
+        </w:rPr>
+        <w:t xml:space="preserve"> (stitch </w:t>
+      </w:r>
+      <w:r>
+        <w:t>боль</w:t>
+      </w:r>
+      <w:r>
+        <w:rPr>
+          <w:lang w:val="en-US"/>
+        </w:rPr>
+        <w:t>/</w:t>
+      </w:r>
+      <w:r>
+        <w:t>стежок</w:t>
+      </w:r>
+      <w:r>
+        <w:rPr>
+          <w:lang w:val="en-US"/>
+        </w:rPr>
+        <w:t>/</w:t>
+      </w:r>
+      <w:r>
+        <w:t>шов</w:t>
+      </w:r>
+      <w:r>
+        <w:rPr>
+          <w:lang w:val="en-US"/>
+        </w:rPr>
+        <w:t>/</w:t>
+      </w:r>
+      <w:r>
+        <w:t>петля</w:t>
+      </w:r>
+      <w:r>
+        <w:rPr>
+          <w:lang w:val="en-US"/>
+        </w:rPr>
+        <w:t>; charley horse</w:t>
+      </w:r>
+      <w:r>
+        <w:rPr>
+          <w:lang w:val="en-US"/>
+        </w:rPr>
+        <w:t xml:space="preserve"> - </w:t>
+      </w:r>
+      <w:proofErr w:type="spellStart"/>
+      <w:r>
+        <w:rPr>
+          <w:lang w:val="en-US"/>
+        </w:rPr>
+        <w:t>спазмы</w:t>
+      </w:r>
+      <w:proofErr w:type="spellEnd"/>
+      <w:r>
+        <w:rPr>
+          <w:lang w:val="en-US"/>
+        </w:rPr>
+        <w:t xml:space="preserve"> в </w:t>
+      </w:r>
+      <w:proofErr w:type="spellStart"/>
+      <w:r>
+        <w:rPr>
+          <w:lang w:val="en-US"/>
+        </w:rPr>
+        <w:t>мышцах</w:t>
+      </w:r>
+      <w:proofErr w:type="spellEnd"/>
+      <w:r>
+        <w:rPr>
+          <w:lang w:val="en-US"/>
+        </w:rPr>
+        <w:t xml:space="preserve"> </w:t>
+      </w:r>
+      <w:proofErr w:type="spellStart"/>
+      <w:r>
+        <w:rPr>
+          <w:lang w:val="en-US"/>
+        </w:rPr>
+        <w:t>ног</w:t>
+      </w:r>
+      <w:proofErr w:type="spellEnd"/>
+      <w:r>
+        <w:rPr>
+          <w:lang w:val="en-US"/>
+        </w:rPr>
+        <w:t xml:space="preserve">; </w:t>
+      </w:r>
+      <w:r>
+        <w:rPr>
+          <w:lang w:val="en-US"/>
+        </w:rPr>
+        <w:t xml:space="preserve">hiking - </w:t>
+      </w:r>
+      <w:proofErr w:type="spellStart"/>
+      <w:r>
+        <w:rPr>
+          <w:lang w:val="en-US"/>
+        </w:rPr>
+        <w:t>пеший</w:t>
+      </w:r>
+      <w:proofErr w:type="spellEnd"/>
+      <w:r>
+        <w:rPr>
+          <w:lang w:val="en-US"/>
+        </w:rPr>
+        <w:t xml:space="preserve"> </w:t>
+      </w:r>
+      <w:proofErr w:type="spellStart"/>
+      <w:r>
+        <w:rPr>
+          <w:lang w:val="en-US"/>
+        </w:rPr>
+        <w:t>туризм</w:t>
+      </w:r>
+      <w:proofErr w:type="spellEnd"/>
+      <w:r>
+        <w:rPr>
+          <w:lang w:val="en-US"/>
+        </w:rPr>
+        <w:t>)</w:t>
+      </w:r>
+    </w:p>
+    <w:p>
+      <w:pPr>
+        <w:pStyle w:val="NormalWeb"/>
+        <w:spacing w:before="0" w:beforeAutospacing="0" w:after="0" w:afterAutospacing="0"/>
+        <w:rPr>
+          <w:lang w:val="en-US"/>
+        </w:rPr>
+      </w:pPr>
+      <w:proofErr w:type="spellStart"/>
+      <w:r>
+        <w:rPr>
+          <w:lang w:val="en-US"/>
+        </w:rPr>
+        <w:t>Cherise</w:t>
+      </w:r>
+      <w:proofErr w:type="spellEnd"/>
+      <w:r>
+        <w:rPr>
+          <w:lang w:val="en-US"/>
+        </w:rPr>
+        <w:t>: How are you getting there?</w:t>
+      </w:r>
+    </w:p>
+    <w:p>
+      <w:pPr>
+        <w:pStyle w:val="NormalWeb"/>
+        <w:spacing w:before="0" w:beforeAutospacing="0" w:after="0" w:afterAutospacing="0"/>
+        <w:rPr>
+          <w:lang w:val="en-US"/>
+        </w:rPr>
+      </w:pPr>
+      <w:r>
+        <w:rPr>
+          <w:lang w:val="en-US"/>
+        </w:rPr>
+        <w:t>Evan: What do you mean? I’m walking.</w:t>
+      </w:r>
+    </w:p>
+    <w:p>
+      <w:pPr>
+        <w:pStyle w:val="NormalWeb"/>
+        <w:spacing w:before="0" w:beforeAutospacing="0" w:after="0" w:afterAutospacing="0"/>
+        <w:rPr>
+          <w:lang w:val="en-US"/>
+        </w:rPr>
+      </w:pPr>
+      <w:proofErr w:type="spellStart"/>
+      <w:r>
+        <w:rPr>
+          <w:lang w:val="en-US"/>
+        </w:rPr>
+        <w:t>Cherise</w:t>
+      </w:r>
+      <w:proofErr w:type="spellEnd"/>
+      <w:r>
+        <w:rPr>
+          <w:lang w:val="en-US"/>
+        </w:rPr>
+        <w:t xml:space="preserve">: Without food or water? You’d better wait for me or you may end up bear </w:t>
+      </w:r>
+      <w:r>
+        <w:rPr>
+          <w:b/>
+          <w:bCs/>
+          <w:lang w:val="en-US"/>
+        </w:rPr>
+        <w:t>bait</w:t>
+      </w:r>
+      <w:r>
+        <w:rPr>
+          <w:lang w:val="en-US"/>
+        </w:rPr>
+        <w:t xml:space="preserve"> after all!</w:t>
+      </w:r>
+      <w:r>
+        <w:rPr>
+          <w:lang w:val="en-US"/>
+        </w:rPr>
+        <w:t xml:space="preserve"> (</w:t>
+      </w:r>
+      <w:r>
+        <w:rPr>
+          <w:lang w:val="en-US"/>
+        </w:rPr>
+        <w:t>bait</w:t>
+      </w:r>
+      <w:r>
+        <w:rPr>
+          <w:lang w:val="en-US"/>
+        </w:rPr>
+        <w:t xml:space="preserve"> - </w:t>
+      </w:r>
+      <w:proofErr w:type="spellStart"/>
+      <w:r>
+        <w:rPr>
+          <w:lang w:val="en-US"/>
+        </w:rPr>
+        <w:t>приманка</w:t>
+      </w:r>
+      <w:proofErr w:type="spellEnd"/>
+      <w:r>
+        <w:rPr>
+          <w:lang w:val="en-US"/>
+        </w:rPr>
+        <w:t>)</w:t>
+      </w:r>
+    </w:p>
+    <w:p>
+      <w:pPr>
+        <w:pStyle w:val="NormalWeb"/>
+        <w:spacing w:before="0" w:beforeAutospacing="0" w:after="0" w:afterAutospacing="0"/>
+      </w:pPr>
+      <w:r>
+        <w:rPr>
+          <w:rStyle w:val="Strong"/>
+        </w:rPr>
+        <w:t>Category:</w:t>
+      </w:r>
+      <w:r>
+        <w:t xml:space="preserve"> Health + Medicine</w:t>
       </w:r>
     </w:p>
     <w:p>

</xml_diff>